<commit_message>
python assignment 1 , 3, 4
</commit_message>
<xml_diff>
--- a/Excel/Assignment13/Excel Assignment13.docx
+++ b/Excel/Assignment13/Excel Assignment13.docx
@@ -48,34 +48,246 @@
           <w:bCs/>
           <w:lang w:val="en-US"/>
         </w:rPr>
+        <w:t>4</w:t>
+      </w:r>
+    </w:p>
+    <w:p>
+      <w:pPr>
+        <w:rPr>
+          <w:b/>
+          <w:bCs/>
+          <w:lang w:val="en-US"/>
+        </w:rPr>
+      </w:pPr>
+    </w:p>
+    <w:p>
+      <w:pPr>
+        <w:rPr>
+          <w:b/>
+          <w:bCs/>
+          <w:lang w:val="en-US"/>
+        </w:rPr>
+      </w:pPr>
+      <w:r>
+        <w:rPr>
+          <w:b/>
+          <w:bCs/>
+          <w:lang w:val="en-US"/>
+        </w:rPr>
+        <w:t>Q1</w:t>
+      </w:r>
+      <w:r>
+        <w:rPr>
+          <w:b/>
+          <w:bCs/>
+          <w:lang w:val="en-US"/>
+        </w:rPr>
+        <w:t xml:space="preserve">: </w:t>
+      </w:r>
+      <w:r>
+        <w:rPr>
+          <w:b/>
+          <w:bCs/>
+          <w:lang w:val="en-US"/>
+        </w:rPr>
+        <w:t xml:space="preserve"> </w:t>
+      </w:r>
+      <w:r>
+        <w:rPr>
+          <w:b/>
+          <w:bCs/>
+          <w:lang w:val="en-US"/>
+        </w:rPr>
+        <w:t>How much Diamonds were looted from Chennai Port Trust?</w:t>
+      </w:r>
+    </w:p>
+    <w:p>
+      <w:pPr>
+        <w:rPr>
+          <w:noProof/>
+        </w:rPr>
+      </w:pPr>
+      <w:proofErr w:type="gramStart"/>
+      <w:r>
+        <w:rPr>
+          <w:lang w:val="en-US"/>
+        </w:rPr>
+        <w:t>Ans</w:t>
+      </w:r>
+      <w:r>
+        <w:t xml:space="preserve"> </w:t>
+      </w:r>
+      <w:r>
+        <w:rPr>
+          <w:lang w:val="en-US"/>
+        </w:rPr>
+        <w:t>:</w:t>
+      </w:r>
+      <w:proofErr w:type="gramEnd"/>
+      <w:r>
+        <w:rPr>
+          <w:lang w:val="en-US"/>
+        </w:rPr>
+        <w:t xml:space="preserve"> </w:t>
+      </w:r>
+      <w:r>
+        <w:rPr>
+          <w:noProof/>
+        </w:rPr>
+        <w:t xml:space="preserve">  </w:t>
+      </w:r>
+      <w:r>
+        <w:rPr>
+          <w:noProof/>
+        </w:rPr>
+        <w:t>7182</w:t>
+      </w:r>
+    </w:p>
+    <w:p>
+      <w:pPr>
+        <w:rPr>
+          <w:lang w:val="en-US"/>
+        </w:rPr>
+      </w:pPr>
+    </w:p>
+    <w:p>
+      <w:pPr>
+        <w:rPr>
+          <w:b/>
+          <w:bCs/>
+          <w:lang w:val="en-US"/>
+        </w:rPr>
+      </w:pPr>
+      <w:r>
+        <w:rPr>
+          <w:b/>
+          <w:bCs/>
+          <w:lang w:val="en-US"/>
+        </w:rPr>
+        <w:t>Q2</w:t>
+      </w:r>
+      <w:r>
+        <w:rPr>
+          <w:b/>
+          <w:bCs/>
+          <w:lang w:val="en-US"/>
+        </w:rPr>
+        <w:t xml:space="preserve">: </w:t>
+      </w:r>
+      <w:r>
+        <w:rPr>
+          <w:b/>
+          <w:bCs/>
+          <w:lang w:val="en-US"/>
+        </w:rPr>
+        <w:t>How many Ships were looted near Paradip Port Trust and Chennai Port</w:t>
+      </w:r>
+      <w:r>
+        <w:rPr>
+          <w:b/>
+          <w:bCs/>
+          <w:lang w:val="en-US"/>
+        </w:rPr>
+        <w:t xml:space="preserve"> </w:t>
+      </w:r>
+      <w:r>
+        <w:rPr>
+          <w:b/>
+          <w:bCs/>
+          <w:lang w:val="en-US"/>
+        </w:rPr>
+        <w:t>Trust?</w:t>
+      </w:r>
+    </w:p>
+    <w:p>
+      <w:pPr>
+        <w:rPr>
+          <w:lang w:val="en-US"/>
+        </w:rPr>
+      </w:pPr>
+      <w:r>
+        <w:rPr>
+          <w:lang w:val="en-US"/>
+        </w:rPr>
+        <w:t xml:space="preserve">Ans: </w:t>
+      </w:r>
+      <w:r>
+        <w:rPr>
+          <w:lang w:val="en-US"/>
+        </w:rPr>
+        <w:t xml:space="preserve"> </w:t>
+      </w:r>
+      <w:r>
+        <w:rPr>
+          <w:lang w:val="en-US"/>
+        </w:rPr>
+        <w:t>=</w:t>
+      </w:r>
+      <w:proofErr w:type="gramStart"/>
+      <w:r>
+        <w:rPr>
+          <w:lang w:val="en-US"/>
+        </w:rPr>
+        <w:t>COUNTIFS(</w:t>
+      </w:r>
+      <w:proofErr w:type="gramEnd"/>
+      <w:r>
+        <w:rPr>
+          <w:lang w:val="en-US"/>
+        </w:rPr>
+        <w:t>B2:B59,I1,C2:C59,"Paradip Port Trust")+COUNTIFS(B2:B59,I1,C2:C59,"Chennai Port Trust")</w:t>
+      </w:r>
+      <w:r>
+        <w:rPr>
+          <w:lang w:val="en-US"/>
+        </w:rPr>
+        <w:t xml:space="preserve"> </w:t>
+      </w:r>
+    </w:p>
+    <w:p>
+      <w:pPr>
+        <w:rPr>
+          <w:noProof/>
+        </w:rPr>
+      </w:pPr>
+      <w:r>
+        <w:rPr>
+          <w:lang w:val="en-US"/>
+        </w:rPr>
+        <w:t xml:space="preserve"> 6</w:t>
+      </w:r>
+    </w:p>
+    <w:p>
+      <w:pPr>
+        <w:rPr>
+          <w:lang w:val="en-US"/>
+        </w:rPr>
+      </w:pPr>
+    </w:p>
+    <w:p>
+      <w:pPr>
+        <w:rPr>
+          <w:b/>
+          <w:bCs/>
+          <w:lang w:val="en-US"/>
+        </w:rPr>
+      </w:pPr>
+      <w:r>
+        <w:rPr>
+          <w:b/>
+          <w:bCs/>
+          <w:lang w:val="en-US"/>
+        </w:rPr>
+        <w:t>Q</w:t>
+      </w:r>
+      <w:r>
+        <w:rPr>
+          <w:b/>
+          <w:bCs/>
+          <w:lang w:val="en-US"/>
+        </w:rPr>
         <w:t>3</w:t>
       </w:r>
-    </w:p>
-    <w:p>
-      <w:pPr>
-        <w:rPr>
-          <w:b/>
-          <w:bCs/>
-          <w:lang w:val="en-US"/>
-        </w:rPr>
-      </w:pPr>
-    </w:p>
-    <w:p>
-      <w:pPr>
-        <w:rPr>
-          <w:b/>
-          <w:bCs/>
-          <w:lang w:val="en-US"/>
-        </w:rPr>
-      </w:pPr>
-      <w:r>
-        <w:rPr>
-          <w:b/>
-          <w:bCs/>
-          <w:lang w:val="en-US"/>
-        </w:rPr>
-        <w:t>Q1</w:t>
-      </w:r>
       <w:r>
         <w:rPr>
           <w:b/>
@@ -90,6 +302,24 @@
           <w:bCs/>
           <w:lang w:val="en-US"/>
         </w:rPr>
+        <w:t xml:space="preserve">What is the sum total of Diamonds looted from the V.O. </w:t>
+      </w:r>
+      <w:proofErr w:type="spellStart"/>
+      <w:r>
+        <w:rPr>
+          <w:b/>
+          <w:bCs/>
+          <w:lang w:val="en-US"/>
+        </w:rPr>
+        <w:t>Chidambarnar</w:t>
+      </w:r>
+      <w:proofErr w:type="spellEnd"/>
+      <w:r>
+        <w:rPr>
+          <w:b/>
+          <w:bCs/>
+          <w:lang w:val="en-US"/>
+        </w:rPr>
         <w:t xml:space="preserve"> </w:t>
       </w:r>
       <w:r>
@@ -98,362 +328,285 @@
           <w:bCs/>
           <w:lang w:val="en-US"/>
         </w:rPr>
-        <w:t>What is the total amount of stationary bought from Madhya Pradesh?</w:t>
-      </w:r>
-    </w:p>
-    <w:p>
-      <w:pPr>
-        <w:rPr>
-          <w:noProof/>
-        </w:rPr>
-      </w:pPr>
+        <w:t>port trust?</w:t>
+      </w:r>
+    </w:p>
+    <w:p>
+      <w:pPr>
+        <w:rPr>
+          <w:lang w:val="en-US"/>
+        </w:rPr>
+      </w:pPr>
+      <w:r>
+        <w:rPr>
+          <w:lang w:val="en-US"/>
+        </w:rPr>
+        <w:t xml:space="preserve">Ans:  </w:t>
+      </w:r>
+      <w:r>
+        <w:rPr>
+          <w:lang w:val="en-US"/>
+        </w:rPr>
+        <w:t xml:space="preserve"> </w:t>
+      </w:r>
+      <w:r>
+        <w:rPr>
+          <w:lang w:val="en-US"/>
+        </w:rPr>
+        <w:t>=</w:t>
+      </w:r>
       <w:proofErr w:type="gramStart"/>
       <w:r>
         <w:rPr>
           <w:lang w:val="en-US"/>
         </w:rPr>
+        <w:t>SUMIF(</w:t>
+      </w:r>
+      <w:proofErr w:type="gramEnd"/>
+      <w:r>
+        <w:rPr>
+          <w:lang w:val="en-US"/>
+        </w:rPr>
+        <w:t xml:space="preserve">C2:C59,"V.O. </w:t>
+      </w:r>
+      <w:proofErr w:type="spellStart"/>
+      <w:r>
+        <w:rPr>
+          <w:lang w:val="en-US"/>
+        </w:rPr>
+        <w:t>Chidambaranar</w:t>
+      </w:r>
+      <w:proofErr w:type="spellEnd"/>
+      <w:r>
+        <w:rPr>
+          <w:lang w:val="en-US"/>
+        </w:rPr>
+        <w:t xml:space="preserve"> Port Trust", D2:D59)</w:t>
+      </w:r>
+    </w:p>
+    <w:p>
+      <w:pPr>
+        <w:rPr>
+          <w:lang w:val="en-US"/>
+        </w:rPr>
+      </w:pPr>
+      <w:r>
+        <w:rPr>
+          <w:lang w:val="en-US"/>
+        </w:rPr>
+        <w:t xml:space="preserve">          9887</w:t>
+      </w:r>
+    </w:p>
+    <w:p>
+      <w:pPr>
+        <w:rPr>
+          <w:lang w:val="en-US"/>
+        </w:rPr>
+      </w:pPr>
+    </w:p>
+    <w:p>
+      <w:pPr>
+        <w:rPr>
+          <w:b/>
+          <w:bCs/>
+          <w:lang w:val="en-US"/>
+        </w:rPr>
+      </w:pPr>
+      <w:r>
+        <w:rPr>
+          <w:b/>
+          <w:bCs/>
+          <w:lang w:val="en-US"/>
+        </w:rPr>
+        <w:t>Q4</w:t>
+      </w:r>
+      <w:r>
+        <w:rPr>
+          <w:b/>
+          <w:bCs/>
+          <w:lang w:val="en-US"/>
+        </w:rPr>
+        <w:t xml:space="preserve">: </w:t>
+      </w:r>
+      <w:r>
+        <w:rPr>
+          <w:b/>
+          <w:bCs/>
+          <w:lang w:val="en-US"/>
+        </w:rPr>
+        <w:t xml:space="preserve">What is the average amount of Diamonds and </w:t>
+      </w:r>
+      <w:bookmarkStart w:id="0" w:name="_Hlk119444410"/>
+      <w:r>
+        <w:rPr>
+          <w:b/>
+          <w:bCs/>
+          <w:lang w:val="en-US"/>
+        </w:rPr>
+        <w:t xml:space="preserve">Soft drinks </w:t>
+      </w:r>
+      <w:bookmarkEnd w:id="0"/>
+      <w:r>
+        <w:rPr>
+          <w:b/>
+          <w:bCs/>
+          <w:lang w:val="en-US"/>
+        </w:rPr>
+        <w:t>looted?</w:t>
+      </w:r>
+    </w:p>
+    <w:p>
+      <w:pPr>
+        <w:rPr>
+          <w:lang w:val="en-US"/>
+        </w:rPr>
+      </w:pPr>
+      <w:r>
+        <w:rPr>
+          <w:lang w:val="en-US"/>
+        </w:rPr>
         <w:t>Ans</w:t>
       </w:r>
       <w:r>
+        <w:rPr>
+          <w:lang w:val="en-US"/>
+        </w:rPr>
+        <w:t>:</w:t>
+      </w:r>
+      <w:r>
+        <w:rPr>
+          <w:lang w:val="en-US"/>
+        </w:rPr>
+        <w:t xml:space="preserve">  </w:t>
+      </w:r>
+      <w:r>
+        <w:rPr>
+          <w:lang w:val="en-US"/>
+        </w:rPr>
+        <w:t xml:space="preserve">Average amount of Diamond </w:t>
+      </w:r>
+      <w:r>
+        <w:rPr>
+          <w:lang w:val="en-US"/>
+        </w:rPr>
+        <w:t>is 1254.862</w:t>
+      </w:r>
+    </w:p>
+    <w:p>
+      <w:pPr>
+        <w:rPr>
+          <w:lang w:val="en-US"/>
+        </w:rPr>
+      </w:pPr>
+      <w:r>
+        <w:rPr>
+          <w:lang w:val="en-US"/>
+        </w:rPr>
+        <w:t xml:space="preserve">         </w:t>
+      </w:r>
+      <w:r>
+        <w:rPr>
+          <w:lang w:val="en-US"/>
+        </w:rPr>
+        <w:t xml:space="preserve">Average amount of </w:t>
+      </w:r>
+      <w:proofErr w:type="gramStart"/>
+      <w:r>
+        <w:rPr>
+          <w:lang w:val="en-US"/>
+        </w:rPr>
+        <w:t>Soft</w:t>
+      </w:r>
+      <w:proofErr w:type="gramEnd"/>
+      <w:r>
+        <w:rPr>
+          <w:lang w:val="en-US"/>
+        </w:rPr>
+        <w:t xml:space="preserve"> drinks </w:t>
+      </w:r>
+      <w:r>
+        <w:rPr>
+          <w:lang w:val="en-US"/>
+        </w:rPr>
+        <w:t xml:space="preserve">is </w:t>
+      </w:r>
+      <w:r>
+        <w:rPr>
+          <w:lang w:val="en-US"/>
+        </w:rPr>
+        <w:t>2227</w:t>
+      </w:r>
+      <w:r>
+        <w:rPr>
+          <w:lang w:val="en-US"/>
+        </w:rPr>
+        <w:t>.</w:t>
+      </w:r>
+      <w:r>
+        <w:rPr>
+          <w:lang w:val="en-US"/>
+        </w:rPr>
+        <w:t>759</w:t>
+      </w:r>
+    </w:p>
+    <w:p>
+      <w:pPr>
+        <w:spacing w:line="240" w:lineRule="auto"/>
+        <w:rPr>
+          <w:lang w:val="en-US"/>
+        </w:rPr>
+      </w:pPr>
+    </w:p>
+    <w:p>
+      <w:pPr>
+        <w:rPr>
+          <w:b/>
+          <w:bCs/>
+          <w:lang w:val="en-US"/>
+        </w:rPr>
+      </w:pPr>
+      <w:r>
+        <w:rPr>
+          <w:b/>
+          <w:bCs/>
+          <w:lang w:val="en-US"/>
+        </w:rPr>
+        <w:t>Q5</w:t>
+      </w:r>
+      <w:r>
+        <w:rPr>
+          <w:b/>
+          <w:bCs/>
+          <w:lang w:val="en-US"/>
+        </w:rPr>
+        <w:t xml:space="preserve">: </w:t>
+      </w:r>
+      <w:r>
+        <w:rPr>
+          <w:b/>
+          <w:bCs/>
+          <w:lang w:val="en-US"/>
+        </w:rPr>
+        <w:t>What is the ratio of soft drinks drunk to soft drinks looted?</w:t>
+      </w:r>
+    </w:p>
+    <w:p>
+      <w:pPr>
+        <w:rPr>
+          <w:lang w:val="en-US"/>
+        </w:rPr>
+      </w:pPr>
+      <w:r>
+        <w:rPr>
+          <w:lang w:val="en-US"/>
+        </w:rPr>
+        <w:t xml:space="preserve">Ans: </w:t>
+      </w:r>
+      <w:r>
+        <w:rPr>
+          <w:lang w:val="en-US"/>
+        </w:rPr>
         <w:t xml:space="preserve"> </w:t>
-      </w:r>
-      <w:r>
-        <w:rPr>
-          <w:lang w:val="en-US"/>
-        </w:rPr>
-        <w:t>:</w:t>
-      </w:r>
-      <w:proofErr w:type="gramEnd"/>
-      <w:r>
-        <w:rPr>
-          <w:lang w:val="en-US"/>
-        </w:rPr>
-        <w:t xml:space="preserve"> </w:t>
-      </w:r>
-      <w:r>
-        <w:rPr>
-          <w:noProof/>
-        </w:rPr>
-        <w:t xml:space="preserve">  </w:t>
-      </w:r>
-      <w:r>
-        <w:rPr>
-          <w:noProof/>
-        </w:rPr>
-        <w:t>176971</w:t>
-      </w:r>
-    </w:p>
-    <w:p>
-      <w:pPr>
-        <w:rPr>
-          <w:lang w:val="en-US"/>
-        </w:rPr>
-      </w:pPr>
-    </w:p>
-    <w:p>
-      <w:pPr>
-        <w:rPr>
-          <w:b/>
-          <w:bCs/>
-          <w:lang w:val="en-US"/>
-        </w:rPr>
-      </w:pPr>
-      <w:r>
-        <w:rPr>
-          <w:b/>
-          <w:bCs/>
-          <w:lang w:val="en-US"/>
-        </w:rPr>
-        <w:t>Q2</w:t>
-      </w:r>
-      <w:r>
-        <w:rPr>
-          <w:b/>
-          <w:bCs/>
-          <w:lang w:val="en-US"/>
-        </w:rPr>
-        <w:t xml:space="preserve">: </w:t>
-      </w:r>
-      <w:r>
-        <w:rPr>
-          <w:b/>
-          <w:bCs/>
-          <w:lang w:val="en-US"/>
-        </w:rPr>
-        <w:t xml:space="preserve">What is the total count of stationary bought from </w:t>
-      </w:r>
-      <w:proofErr w:type="spellStart"/>
-      <w:r>
-        <w:rPr>
-          <w:b/>
-          <w:bCs/>
-          <w:lang w:val="en-US"/>
-        </w:rPr>
-        <w:t>Tamilnadu</w:t>
-      </w:r>
-      <w:proofErr w:type="spellEnd"/>
-      <w:r>
-        <w:rPr>
-          <w:b/>
-          <w:bCs/>
-          <w:lang w:val="en-US"/>
-        </w:rPr>
-        <w:t>?</w:t>
-      </w:r>
-    </w:p>
-    <w:p>
-      <w:pPr>
-        <w:rPr>
-          <w:noProof/>
-        </w:rPr>
-      </w:pPr>
-      <w:r>
-        <w:rPr>
-          <w:lang w:val="en-US"/>
-        </w:rPr>
-        <w:t xml:space="preserve">Ans: </w:t>
-      </w:r>
-      <w:r>
-        <w:rPr>
-          <w:lang w:val="en-US"/>
-        </w:rPr>
-        <w:t>=</w:t>
-      </w:r>
-      <w:proofErr w:type="gramStart"/>
-      <w:r>
-        <w:rPr>
-          <w:lang w:val="en-US"/>
-        </w:rPr>
-        <w:t>COUNTIFS(</w:t>
-      </w:r>
-      <w:proofErr w:type="gramEnd"/>
-      <w:r>
-        <w:rPr>
-          <w:lang w:val="en-US"/>
-        </w:rPr>
-        <w:t>F2:F187, "Tamilnadu",C2:C187,"Stationary")</w:t>
-      </w:r>
-      <w:r>
-        <w:rPr>
-          <w:lang w:val="en-US"/>
-        </w:rPr>
-        <w:t xml:space="preserve">     ---- &gt;  </w:t>
-      </w:r>
-      <w:r>
-        <w:rPr>
-          <w:lang w:val="en-US"/>
-        </w:rPr>
-        <w:t xml:space="preserve"> </w:t>
-      </w:r>
-      <w:r>
-        <w:rPr>
-          <w:lang w:val="en-US"/>
-        </w:rPr>
-        <w:t>13</w:t>
-      </w:r>
-    </w:p>
-    <w:p>
-      <w:pPr>
-        <w:rPr>
-          <w:lang w:val="en-US"/>
-        </w:rPr>
-      </w:pPr>
-    </w:p>
-    <w:p>
-      <w:pPr>
-        <w:rPr>
-          <w:b/>
-          <w:bCs/>
-          <w:lang w:val="en-US"/>
-        </w:rPr>
-      </w:pPr>
-      <w:r>
-        <w:rPr>
-          <w:b/>
-          <w:bCs/>
-          <w:lang w:val="en-US"/>
-        </w:rPr>
-        <w:t>Q</w:t>
-      </w:r>
-      <w:r>
-        <w:rPr>
-          <w:b/>
-          <w:bCs/>
-          <w:lang w:val="en-US"/>
-        </w:rPr>
-        <w:t>3</w:t>
-      </w:r>
-      <w:r>
-        <w:rPr>
-          <w:b/>
-          <w:bCs/>
-          <w:lang w:val="en-US"/>
-        </w:rPr>
-        <w:t xml:space="preserve">: </w:t>
-      </w:r>
-      <w:r>
-        <w:rPr>
-          <w:b/>
-          <w:bCs/>
-          <w:lang w:val="en-US"/>
-        </w:rPr>
-        <w:t>What is the total amount spent on footwear?</w:t>
-      </w:r>
-    </w:p>
-    <w:p>
-      <w:pPr>
-        <w:rPr>
-          <w:lang w:val="en-US"/>
-        </w:rPr>
-      </w:pPr>
-      <w:r>
-        <w:rPr>
-          <w:lang w:val="en-US"/>
-        </w:rPr>
-        <w:t xml:space="preserve">Ans:  </w:t>
-      </w:r>
-      <w:r>
-        <w:rPr>
-          <w:lang w:val="en-US"/>
-        </w:rPr>
-        <w:t xml:space="preserve"> </w:t>
-      </w:r>
-      <w:r>
-        <w:rPr>
-          <w:lang w:val="en-US"/>
-        </w:rPr>
-        <w:t>194226</w:t>
-      </w:r>
-    </w:p>
-    <w:p>
-      <w:pPr>
-        <w:rPr>
-          <w:lang w:val="en-US"/>
-        </w:rPr>
-      </w:pPr>
-    </w:p>
-    <w:p>
-      <w:pPr>
-        <w:rPr>
-          <w:b/>
-          <w:bCs/>
-          <w:lang w:val="en-US"/>
-        </w:rPr>
-      </w:pPr>
-      <w:r>
-        <w:rPr>
-          <w:b/>
-          <w:bCs/>
-          <w:lang w:val="en-US"/>
-        </w:rPr>
-        <w:t>Q4</w:t>
-      </w:r>
-      <w:r>
-        <w:rPr>
-          <w:b/>
-          <w:bCs/>
-          <w:lang w:val="en-US"/>
-        </w:rPr>
-        <w:t xml:space="preserve">: </w:t>
-      </w:r>
-      <w:r>
-        <w:rPr>
-          <w:b/>
-          <w:bCs/>
-          <w:lang w:val="en-US"/>
-        </w:rPr>
-        <w:t>What is the total amount of money spent for stationary in July?</w:t>
-      </w:r>
-    </w:p>
-    <w:p>
-      <w:pPr>
-        <w:rPr>
-          <w:lang w:val="en-US"/>
-        </w:rPr>
-      </w:pPr>
-      <w:r>
-        <w:rPr>
-          <w:lang w:val="en-US"/>
-        </w:rPr>
-        <w:t>Ans</w:t>
-      </w:r>
-      <w:r>
-        <w:rPr>
-          <w:lang w:val="en-US"/>
-        </w:rPr>
-        <w:t>:</w:t>
-      </w:r>
-      <w:r>
-        <w:rPr>
-          <w:lang w:val="en-US"/>
-        </w:rPr>
-        <w:t xml:space="preserve">  </w:t>
-      </w:r>
-      <w:r>
-        <w:rPr>
-          <w:lang w:val="en-US"/>
-        </w:rPr>
-        <w:t>20687</w:t>
-      </w:r>
-    </w:p>
-    <w:p>
-      <w:pPr>
-        <w:spacing w:line="240" w:lineRule="auto"/>
-        <w:rPr>
-          <w:lang w:val="en-US"/>
-        </w:rPr>
-      </w:pPr>
-    </w:p>
-    <w:p>
-      <w:pPr>
-        <w:rPr>
-          <w:b/>
-          <w:bCs/>
-          <w:lang w:val="en-US"/>
-        </w:rPr>
-      </w:pPr>
-      <w:r>
-        <w:rPr>
-          <w:b/>
-          <w:bCs/>
-          <w:lang w:val="en-US"/>
-        </w:rPr>
-        <w:t>Q5</w:t>
-      </w:r>
-      <w:r>
-        <w:rPr>
-          <w:b/>
-          <w:bCs/>
-          <w:lang w:val="en-US"/>
-        </w:rPr>
-        <w:t xml:space="preserve">: </w:t>
-      </w:r>
-      <w:r>
-        <w:rPr>
-          <w:b/>
-          <w:bCs/>
-          <w:lang w:val="en-US"/>
-        </w:rPr>
-        <w:t>What is the count of footwear that is coming from Delhi?</w:t>
-      </w:r>
-    </w:p>
-    <w:p>
-      <w:pPr>
-        <w:rPr>
-          <w:lang w:val="en-US"/>
-        </w:rPr>
-      </w:pPr>
-      <w:r>
-        <w:rPr>
-          <w:lang w:val="en-US"/>
-        </w:rPr>
-        <w:t xml:space="preserve">Ans: </w:t>
-      </w:r>
-      <w:r>
-        <w:rPr>
-          <w:lang w:val="en-US"/>
-        </w:rPr>
-        <w:t xml:space="preserve"> 2</w:t>
       </w:r>
     </w:p>
     <w:p>

</xml_diff>